<commit_message>
updated project proposal with hypothesis
</commit_message>
<xml_diff>
--- a/Group 1 Project Proposal.docx
+++ b/Group 1 Project Proposal.docx
@@ -72,11 +72,6 @@
     <w:p>
       <w:r>
         <w:t>3. Is there a discernible correlation between the age groups using social media and their mental health status?</w:t>
-      </w:r>
-    </w:p>
-    <w:p>
-      <w:r>
-        <w:t>4. What kinds of content are commonly viewed by individuals in different age groups on social media?</w:t>
       </w:r>
     </w:p>
     <w:p>
@@ -97,7 +92,10 @@
         </w:numPr>
       </w:pPr>
       <w:r>
-        <w:t>Social media surveys (</w:t>
+        <w:t>S</w:t>
+      </w:r>
+      <w:r>
+        <w:t>urveys (</w:t>
       </w:r>
       <w:proofErr w:type="gramStart"/>
       <w:r>
@@ -106,6 +104,28 @@
       <w:proofErr w:type="gramEnd"/>
       <w:r>
         <w:t xml:space="preserve"> preferred platform? time spent on social media? Etc.)</w:t>
+      </w:r>
+    </w:p>
+    <w:p>
+      <w:pPr>
+        <w:rPr>
+          <w:b/>
+          <w:bCs/>
+        </w:rPr>
+      </w:pPr>
+      <w:r>
+        <w:rPr>
+          <w:b/>
+          <w:bCs/>
+        </w:rPr>
+        <w:t>Rough Breakdown of Tasks:</w:t>
+      </w:r>
+      <w:r>
+        <w:rPr>
+          <w:rFonts w:ascii="Segoe UI" w:hAnsi="Segoe UI" w:cs="Segoe UI"/>
+          <w:color w:val="374151"/>
+        </w:rPr>
+        <w:t xml:space="preserve"> </w:t>
       </w:r>
     </w:p>
     <w:p>
@@ -117,29 +137,7 @@
         </w:numPr>
       </w:pPr>
       <w:r>
-        <w:t xml:space="preserve">Health interview surveys </w:t>
-      </w:r>
-    </w:p>
-    <w:p>
-      <w:pPr>
-        <w:rPr>
-          <w:b/>
-          <w:bCs/>
-        </w:rPr>
-      </w:pPr>
-      <w:r>
-        <w:rPr>
-          <w:b/>
-          <w:bCs/>
-        </w:rPr>
-        <w:t>Rough Breakdown of Tasks:</w:t>
-      </w:r>
-      <w:r>
-        <w:rPr>
-          <w:rFonts w:ascii="Segoe UI" w:hAnsi="Segoe UI" w:cs="Segoe UI"/>
-          <w:color w:val="374151"/>
-        </w:rPr>
-        <w:t xml:space="preserve"> </w:t>
+        <w:t>Clean up of datasets; merge dataset if possible.</w:t>
       </w:r>
     </w:p>
     <w:p>
@@ -151,8 +149,64 @@
         </w:numPr>
       </w:pPr>
       <w:r>
-        <w:t>Clean up of datasets; merge dataset if possible.</w:t>
-      </w:r>
+        <w:t>Create graphs for following:</w:t>
+      </w:r>
+    </w:p>
+    <w:p>
+      <w:pPr>
+        <w:pStyle w:val="ListParagraph"/>
+        <w:numPr>
+          <w:ilvl w:val="1"/>
+          <w:numId w:val="1"/>
+        </w:numPr>
+      </w:pPr>
+      <w:r>
+        <w:t>Social media usage between age groups</w:t>
+      </w:r>
+    </w:p>
+    <w:p>
+      <w:pPr>
+        <w:pStyle w:val="ListParagraph"/>
+        <w:numPr>
+          <w:ilvl w:val="1"/>
+          <w:numId w:val="1"/>
+        </w:numPr>
+      </w:pPr>
+      <w:r>
+        <w:t>Mental health by age groups</w:t>
+      </w:r>
+    </w:p>
+    <w:p>
+      <w:pPr>
+        <w:pStyle w:val="ListParagraph"/>
+        <w:numPr>
+          <w:ilvl w:val="1"/>
+          <w:numId w:val="1"/>
+        </w:numPr>
+      </w:pPr>
+      <w:r>
+        <w:t>Social media platforms used the most by time spent and age group (scatter plot)</w:t>
+      </w:r>
+    </w:p>
+    <w:p>
+      <w:pPr>
+        <w:pStyle w:val="ListParagraph"/>
+        <w:numPr>
+          <w:ilvl w:val="1"/>
+          <w:numId w:val="1"/>
+        </w:numPr>
+      </w:pPr>
+      <w:r>
+        <w:t>Box</w:t>
+      </w:r>
+      <w:r>
+        <w:t xml:space="preserve">plots to identify any </w:t>
+      </w:r>
+      <w:proofErr w:type="gramStart"/>
+      <w:r>
+        <w:t>outliers</w:t>
+      </w:r>
+      <w:proofErr w:type="gramEnd"/>
     </w:p>
     <w:p>
       <w:pPr>
@@ -163,79 +217,49 @@
         </w:numPr>
       </w:pPr>
       <w:r>
-        <w:t>Create graphs for following:</w:t>
-      </w:r>
-    </w:p>
-    <w:p>
-      <w:pPr>
-        <w:pStyle w:val="ListParagraph"/>
-        <w:numPr>
-          <w:ilvl w:val="1"/>
-          <w:numId w:val="1"/>
-        </w:numPr>
-      </w:pPr>
-      <w:r>
-        <w:t>Social media usage between age groups</w:t>
-      </w:r>
-    </w:p>
-    <w:p>
-      <w:pPr>
-        <w:pStyle w:val="ListParagraph"/>
-        <w:numPr>
-          <w:ilvl w:val="1"/>
-          <w:numId w:val="1"/>
-        </w:numPr>
-      </w:pPr>
-      <w:r>
-        <w:t>Mental health by age groups</w:t>
-      </w:r>
-    </w:p>
-    <w:p>
-      <w:pPr>
-        <w:pStyle w:val="ListParagraph"/>
-        <w:numPr>
-          <w:ilvl w:val="1"/>
-          <w:numId w:val="1"/>
-        </w:numPr>
-      </w:pPr>
-      <w:r>
-        <w:t>Percentage of content type viewed (pie graph)</w:t>
-      </w:r>
-    </w:p>
-    <w:p>
-      <w:pPr>
-        <w:pStyle w:val="ListParagraph"/>
-        <w:numPr>
-          <w:ilvl w:val="1"/>
-          <w:numId w:val="1"/>
-        </w:numPr>
-      </w:pPr>
-      <w:r>
-        <w:t>Age group and content viewed (bar graph)</w:t>
-      </w:r>
-    </w:p>
-    <w:p>
-      <w:pPr>
-        <w:pStyle w:val="ListParagraph"/>
-        <w:numPr>
-          <w:ilvl w:val="1"/>
-          <w:numId w:val="1"/>
-        </w:numPr>
-      </w:pPr>
-      <w:r>
-        <w:t>Social media platforms used the most by time spent and age group (scatter plot)</w:t>
-      </w:r>
-    </w:p>
-    <w:p>
-      <w:pPr>
-        <w:pStyle w:val="ListParagraph"/>
-        <w:numPr>
-          <w:ilvl w:val="0"/>
-          <w:numId w:val="1"/>
-        </w:numPr>
-      </w:pPr>
-      <w:r>
         <w:t>Correlation of social media usage and mental health diagnosis</w:t>
+      </w:r>
+    </w:p>
+    <w:p>
+      <w:r>
+        <w:rPr>
+          <w:b/>
+          <w:bCs/>
+        </w:rPr>
+        <w:t xml:space="preserve">Hypothesis: </w:t>
+      </w:r>
+      <w:r>
+        <w:rPr>
+          <w:rFonts w:cstheme="minorHAnsi"/>
+          <w:color w:val="1D1C1D"/>
+          <w:shd w:val="clear" w:color="auto" w:fill="F8F8F8"/>
+        </w:rPr>
+        <w:t>If individuals spend a minimum of 4 hours on social media daily, a 30% increase in self-reported symptoms of anxiety and depression will be observed.</w:t>
+      </w:r>
+    </w:p>
+    <w:p>
+      <w:r>
+        <w:rPr>
+          <w:b/>
+          <w:bCs/>
+        </w:rPr>
+        <w:t xml:space="preserve">Null </w:t>
+      </w:r>
+      <w:r>
+        <w:rPr>
+          <w:b/>
+          <w:bCs/>
+        </w:rPr>
+        <w:t xml:space="preserve">Hypothesis: </w:t>
+      </w:r>
+      <w:r>
+        <w:t>Spending at least 4 hours on social media</w:t>
+      </w:r>
+      <w:r>
+        <w:t xml:space="preserve"> </w:t>
+      </w:r>
+      <w:r>
+        <w:t>does not have a high effect on individuals and their mental health.</w:t>
       </w:r>
     </w:p>
     <w:sectPr>

</xml_diff>